<commit_message>
Add the database sql file
</commit_message>
<xml_diff>
--- a/How to start.docx
+++ b/How to start.docx
@@ -4,72 +4,164 @@
   <w:body>
     <w:p>
       <w:pPr>
-        <w:rPr>
-          <w:lang w:val="en-US"/>
-        </w:rPr>
-      </w:pPr>
-      <w:r>
-        <w:rPr>
-          <w:lang w:val="en-US"/>
-        </w:rPr>
-        <w:t>Right click on „</w:t>
-      </w:r>
-      <w:proofErr w:type="spellStart"/>
-      <w:r>
-        <w:rPr>
-          <w:lang w:val="en-US"/>
-        </w:rPr>
-        <w:t>SpringWebApplication</w:t>
-      </w:r>
-      <w:proofErr w:type="spellEnd"/>
-      <w:proofErr w:type="gramStart"/>
-      <w:r>
-        <w:rPr>
-          <w:lang w:val="en-US"/>
-        </w:rPr>
-        <w:t>“ in</w:t>
-      </w:r>
-      <w:proofErr w:type="gramEnd"/>
+        <w:pStyle w:val="Paragraphedeliste"/>
+        <w:numPr>
+          <w:ilvl w:val="0"/>
+          <w:numId w:val="1"/>
+        </w:numPr>
+        <w:rPr>
+          <w:lang w:val="en-US"/>
+        </w:rPr>
+      </w:pPr>
+      <w:r>
+        <w:rPr>
+          <w:lang w:val="en-US"/>
+        </w:rPr>
+        <w:t>First of all: d</w:t>
+      </w:r>
+      <w:r>
+        <w:rPr>
+          <w:lang w:val="en-US"/>
+        </w:rPr>
+        <w:t>o not forget to launch UWAMP</w:t>
+      </w:r>
       <w:r>
         <w:rPr>
           <w:lang w:val="en-US"/>
         </w:rPr>
         <w:t xml:space="preserve"> </w:t>
-      </w:r>
-      <w:r>
-        <w:rPr>
-          <w:lang w:val="en-US"/>
-        </w:rPr>
-        <w:t>ipi-java</w:t>
-      </w:r>
-      <w:r>
-        <w:rPr>
-          <w:lang w:val="en-US"/>
-        </w:rPr>
-        <w:t>-330-ex/com.ipiecoles.java.java330/</w:t>
       </w:r>
     </w:p>
     <w:p>
       <w:pPr>
-        <w:rPr>
-          <w:lang w:val="en-US"/>
-        </w:rPr>
-      </w:pPr>
-      <w:r>
-        <w:rPr>
-          <w:lang w:val="en-US"/>
-        </w:rPr>
-        <w:t xml:space="preserve">Run as </w:t>
-      </w:r>
-      <w:r>
-        <w:rPr>
-          <w:lang w:val="en-US"/>
-        </w:rPr>
-        <w:t>Java Application</w:t>
+        <w:pStyle w:val="Paragraphedeliste"/>
+        <w:numPr>
+          <w:ilvl w:val="0"/>
+          <w:numId w:val="1"/>
+        </w:numPr>
+        <w:rPr>
+          <w:lang w:val="en-US"/>
+        </w:rPr>
+      </w:pPr>
+      <w:r>
+        <w:rPr>
+          <w:lang w:val="en-US"/>
+        </w:rPr>
+        <w:t xml:space="preserve">Check application.properties to know which database it is using </w:t>
+      </w:r>
+      <w:r>
+        <w:rPr>
+          <w:rFonts w:ascii="Consolas" w:hAnsi="Consolas" w:cs="Consolas"/>
+          <w:color w:val="000000"/>
+          <w:sz w:val="20"/>
+          <w:szCs w:val="20"/>
+          <w:lang w:val="en-US" w:bidi="th-TH"/>
+        </w:rPr>
+        <w:t>spring.datasource.url=</w:t>
+      </w:r>
+      <w:r>
+        <w:rPr>
+          <w:rFonts w:ascii="Consolas" w:hAnsi="Consolas" w:cs="Consolas"/>
+          <w:color w:val="2A00FF"/>
+          <w:sz w:val="20"/>
+          <w:szCs w:val="20"/>
+          <w:lang w:val="en-US" w:bidi="th-TH"/>
+        </w:rPr>
+        <w:t>jdbc:mysql://</w:t>
+      </w:r>
+      <w:r>
+        <w:rPr>
+          <w:rFonts w:ascii="Consolas" w:hAnsi="Consolas" w:cs="Consolas"/>
+          <w:color w:val="2A00FF"/>
+          <w:sz w:val="20"/>
+          <w:szCs w:val="20"/>
+          <w:u w:val="single"/>
+          <w:lang w:val="en-US" w:bidi="th-TH"/>
+        </w:rPr>
+        <w:t>localhost</w:t>
+      </w:r>
+      <w:r>
+        <w:rPr>
+          <w:rFonts w:ascii="Consolas" w:hAnsi="Consolas" w:cs="Consolas"/>
+          <w:color w:val="2A00FF"/>
+          <w:sz w:val="20"/>
+          <w:szCs w:val="20"/>
+          <w:lang w:val="en-US" w:bidi="th-TH"/>
+        </w:rPr>
+        <w:t>:3306/</w:t>
+      </w:r>
+      <w:r>
+        <w:rPr>
+          <w:rFonts w:ascii="Consolas" w:hAnsi="Consolas" w:cs="Consolas"/>
+          <w:color w:val="2A00FF"/>
+          <w:sz w:val="20"/>
+          <w:szCs w:val="20"/>
+          <w:u w:val="single"/>
+          <w:lang w:val="en-US" w:bidi="th-TH"/>
+        </w:rPr>
+        <w:t>entreprise</w:t>
+      </w:r>
+      <w:r>
+        <w:rPr>
+          <w:rFonts w:ascii="Consolas" w:hAnsi="Consolas" w:cs="Consolas"/>
+          <w:color w:val="2A00FF"/>
+          <w:sz w:val="20"/>
+          <w:szCs w:val="20"/>
+          <w:u w:val="single"/>
+          <w:lang w:val="en-US" w:bidi="th-TH"/>
+        </w:rPr>
+        <w:t>330</w:t>
       </w:r>
     </w:p>
     <w:p>
       <w:pPr>
+        <w:pStyle w:val="Paragraphedeliste"/>
+        <w:numPr>
+          <w:ilvl w:val="0"/>
+          <w:numId w:val="1"/>
+        </w:numPr>
+        <w:rPr>
+          <w:lang w:val="en-US"/>
+        </w:rPr>
+      </w:pPr>
+      <w:r>
+        <w:rPr>
+          <w:lang w:val="en-US"/>
+        </w:rPr>
+        <w:t xml:space="preserve">Right click on „SpringWebApplication“ in </w:t>
+      </w:r>
+      <w:r>
+        <w:rPr>
+          <w:lang w:val="en-US"/>
+        </w:rPr>
+        <w:t>ipi-java-330-ex/com.ipiecoles.java.java330/</w:t>
+      </w:r>
+      <w:r>
+        <w:rPr>
+          <w:lang w:val="en-US"/>
+        </w:rPr>
+        <w:t xml:space="preserve"> and then </w:t>
+      </w:r>
+      <w:r>
+        <w:rPr>
+          <w:lang w:val="en-US"/>
+        </w:rPr>
+        <w:t xml:space="preserve">Run as </w:t>
+      </w:r>
+      <w:r>
+        <w:rPr>
+          <w:lang w:val="en-US"/>
+        </w:rPr>
+        <w:t>Java Application</w:t>
+      </w:r>
+    </w:p>
+    <w:p>
+      <w:pPr>
+        <w:pStyle w:val="Paragraphedeliste"/>
+        <w:numPr>
+          <w:ilvl w:val="0"/>
+          <w:numId w:val="1"/>
+        </w:numPr>
         <w:rPr>
           <w:lang w:val="en-US"/>
         </w:rPr>
@@ -80,7 +172,7 @@
         </w:rPr>
         <w:t xml:space="preserve">Go to </w:t>
       </w:r>
-      <w:hyperlink r:id="rId4" w:history="1">
+      <w:hyperlink r:id="rId5" w:history="1">
         <w:r>
           <w:rPr>
             <w:rStyle w:val="Lienhypertexte"/>
@@ -92,7 +184,11 @@
     </w:p>
     <w:p>
       <w:pPr>
-        <w:pStyle w:val="Sansinterligne"/>
+        <w:pStyle w:val="Paragraphedeliste"/>
+        <w:numPr>
+          <w:ilvl w:val="0"/>
+          <w:numId w:val="1"/>
+        </w:numPr>
         <w:rPr>
           <w:lang w:val="en-US"/>
         </w:rPr>
@@ -115,20 +211,26 @@
         </w:rPr>
         <w:t xml:space="preserve">we should get </w:t>
       </w:r>
-      <w:proofErr w:type="spellStart"/>
-      <w:r>
-        <w:rPr>
-          <w:lang w:val="en-US"/>
-        </w:rPr>
-        <w:t>Whitelabel</w:t>
-      </w:r>
-      <w:proofErr w:type="spellEnd"/>
-      <w:r>
-        <w:rPr>
-          <w:lang w:val="en-US"/>
-        </w:rPr>
-        <w:t xml:space="preserve"> Error Page</w:t>
-      </w:r>
+      <w:r>
+        <w:rPr>
+          <w:lang w:val="en-US"/>
+        </w:rPr>
+        <w:t>Whitelabel Error Page</w:t>
+      </w:r>
+    </w:p>
+    <w:p>
+      <w:pPr>
+        <w:rPr>
+          <w:lang w:val="en-US"/>
+        </w:rPr>
+      </w:pPr>
+    </w:p>
+    <w:p>
+      <w:pPr>
+        <w:rPr>
+          <w:lang w:val="en-US"/>
+        </w:rPr>
+      </w:pPr>
     </w:p>
     <w:sectPr>
       <w:pgSz w:w="11906" w:h="16838"/>
@@ -138,6 +240,103 @@
     </w:sectPr>
   </w:body>
 </w:document>
+</file>
+
+<file path=word/numbering.xml><?xml version="1.0" encoding="utf-8"?>
+<w:numbering xmlns:ve="http://schemas.openxmlformats.org/markup-compatibility/2006" xmlns:o="urn:schemas-microsoft-com:office:office" xmlns:r="http://schemas.openxmlformats.org/officeDocument/2006/relationships" xmlns:m="http://schemas.openxmlformats.org/officeDocument/2006/math" xmlns:v="urn:schemas-microsoft-com:vml" xmlns:wp="http://schemas.openxmlformats.org/drawingml/2006/wordprocessingDrawing" xmlns:w10="urn:schemas-microsoft-com:office:word" xmlns:w="http://schemas.openxmlformats.org/wordprocessingml/2006/main" xmlns:wne="http://schemas.microsoft.com/office/word/2006/wordml">
+  <w:abstractNum w:abstractNumId="0">
+    <w:nsid w:val="63CF56DD"/>
+    <w:multiLevelType w:val="hybridMultilevel"/>
+    <w:tmpl w:val="C3984E30"/>
+    <w:lvl w:ilvl="0" w:tplc="0407000F">
+      <w:start w:val="1"/>
+      <w:numFmt w:val="decimal"/>
+      <w:lvlText w:val="%1."/>
+      <w:lvlJc w:val="left"/>
+      <w:pPr>
+        <w:ind w:left="720" w:hanging="360"/>
+      </w:pPr>
+      <w:rPr>
+        <w:rFonts w:hint="default"/>
+      </w:rPr>
+    </w:lvl>
+    <w:lvl w:ilvl="1" w:tplc="04070019" w:tentative="1">
+      <w:start w:val="1"/>
+      <w:numFmt w:val="lowerLetter"/>
+      <w:lvlText w:val="%2."/>
+      <w:lvlJc w:val="left"/>
+      <w:pPr>
+        <w:ind w:left="1440" w:hanging="360"/>
+      </w:pPr>
+    </w:lvl>
+    <w:lvl w:ilvl="2" w:tplc="0407001B" w:tentative="1">
+      <w:start w:val="1"/>
+      <w:numFmt w:val="lowerRoman"/>
+      <w:lvlText w:val="%3."/>
+      <w:lvlJc w:val="right"/>
+      <w:pPr>
+        <w:ind w:left="2160" w:hanging="180"/>
+      </w:pPr>
+    </w:lvl>
+    <w:lvl w:ilvl="3" w:tplc="0407000F" w:tentative="1">
+      <w:start w:val="1"/>
+      <w:numFmt w:val="decimal"/>
+      <w:lvlText w:val="%4."/>
+      <w:lvlJc w:val="left"/>
+      <w:pPr>
+        <w:ind w:left="2880" w:hanging="360"/>
+      </w:pPr>
+    </w:lvl>
+    <w:lvl w:ilvl="4" w:tplc="04070019" w:tentative="1">
+      <w:start w:val="1"/>
+      <w:numFmt w:val="lowerLetter"/>
+      <w:lvlText w:val="%5."/>
+      <w:lvlJc w:val="left"/>
+      <w:pPr>
+        <w:ind w:left="3600" w:hanging="360"/>
+      </w:pPr>
+    </w:lvl>
+    <w:lvl w:ilvl="5" w:tplc="0407001B" w:tentative="1">
+      <w:start w:val="1"/>
+      <w:numFmt w:val="lowerRoman"/>
+      <w:lvlText w:val="%6."/>
+      <w:lvlJc w:val="right"/>
+      <w:pPr>
+        <w:ind w:left="4320" w:hanging="180"/>
+      </w:pPr>
+    </w:lvl>
+    <w:lvl w:ilvl="6" w:tplc="0407000F" w:tentative="1">
+      <w:start w:val="1"/>
+      <w:numFmt w:val="decimal"/>
+      <w:lvlText w:val="%7."/>
+      <w:lvlJc w:val="left"/>
+      <w:pPr>
+        <w:ind w:left="5040" w:hanging="360"/>
+      </w:pPr>
+    </w:lvl>
+    <w:lvl w:ilvl="7" w:tplc="04070019" w:tentative="1">
+      <w:start w:val="1"/>
+      <w:numFmt w:val="lowerLetter"/>
+      <w:lvlText w:val="%8."/>
+      <w:lvlJc w:val="left"/>
+      <w:pPr>
+        <w:ind w:left="5760" w:hanging="360"/>
+      </w:pPr>
+    </w:lvl>
+    <w:lvl w:ilvl="8" w:tplc="0407001B" w:tentative="1">
+      <w:start w:val="1"/>
+      <w:numFmt w:val="lowerRoman"/>
+      <w:lvlText w:val="%9."/>
+      <w:lvlJc w:val="right"/>
+      <w:pPr>
+        <w:ind w:left="6480" w:hanging="180"/>
+      </w:pPr>
+    </w:lvl>
+  </w:abstractNum>
+  <w:num w:numId="1">
+    <w:abstractNumId w:val="0"/>
+  </w:num>
+</w:numbering>
 </file>
 
 <file path=word/styles.xml><?xml version="1.0" encoding="utf-8"?>
@@ -462,6 +661,17 @@
       <w:spacing w:after="0" w:line="240" w:lineRule="auto"/>
     </w:pPr>
   </w:style>
+  <w:style w:type="paragraph" w:styleId="Paragraphedeliste">
+    <w:name w:val="List Paragraph"/>
+    <w:basedOn w:val="Normal"/>
+    <w:uiPriority w:val="34"/>
+    <w:qFormat/>
+    <w:rsid w:val="00045C06"/>
+    <w:pPr>
+      <w:ind w:left="720"/>
+      <w:contextualSpacing/>
+    </w:pPr>
+  </w:style>
 </w:styles>
 </file>
 

</xml_diff>